<commit_message>
Spell chk on Deepak3F.docx file
</commit_message>
<xml_diff>
--- a/Deepak3F.docx
+++ b/Deepak3F.docx
@@ -548,16 +548,14 @@
               </w:rPr>
               <w:t xml:space="preserve"> </w:t>
             </w:r>
-            <w:proofErr w:type="spellStart"/>
-            <w:r>
-              <w:rPr>
-                <w:rFonts w:ascii="Calibri" w:hAnsi="Calibri" w:cs="Calibri"/>
-                <w:b/>
-                <w:color w:val="333333"/>
-              </w:rPr>
-              <w:t>Walmart</w:t>
-            </w:r>
-            <w:proofErr w:type="spellEnd"/>
+            <w:r>
+              <w:rPr>
+                <w:rFonts w:ascii="Calibri" w:hAnsi="Calibri" w:cs="Calibri"/>
+                <w:b/>
+                <w:color w:val="333333"/>
+              </w:rPr>
+              <w:t>Wal-Mart</w:t>
+            </w:r>
             <w:r>
               <w:rPr>
                 <w:rFonts w:ascii="Calibri" w:hAnsi="Calibri" w:cs="Calibri"/>
@@ -1436,17 +1434,15 @@
               </w:rPr>
               <w:t xml:space="preserve"> with </w:t>
             </w:r>
-            <w:proofErr w:type="spellStart"/>
-            <w:r>
-              <w:rPr>
-                <w:rFonts w:ascii="Calibri" w:hAnsi="Calibri" w:cs="Calibri"/>
-                <w:b/>
-                <w:sz w:val="20"/>
-                <w:szCs w:val="20"/>
-              </w:rPr>
-              <w:t>Walmart</w:t>
-            </w:r>
-            <w:proofErr w:type="spellEnd"/>
+            <w:r>
+              <w:rPr>
+                <w:rFonts w:ascii="Calibri" w:hAnsi="Calibri" w:cs="Calibri"/>
+                <w:b/>
+                <w:sz w:val="20"/>
+                <w:szCs w:val="20"/>
+              </w:rPr>
+              <w:t>Wal-Mart</w:t>
+            </w:r>
             <w:r>
               <w:rPr>
                 <w:rFonts w:ascii="Calibri" w:hAnsi="Calibri" w:cs="Calibri"/>
@@ -2180,16 +2176,14 @@
               </w:rPr>
               <w:t xml:space="preserve">At client place </w:t>
             </w:r>
-            <w:proofErr w:type="spellStart"/>
             <w:r>
               <w:rPr>
                 <w:rFonts w:ascii="Calibri" w:hAnsi="Calibri" w:cs="Calibri"/>
                 <w:b/>
                 <w:bCs/>
               </w:rPr>
-              <w:t>Walmart</w:t>
-            </w:r>
-            <w:proofErr w:type="spellEnd"/>
+              <w:t>Wal-Mart</w:t>
+            </w:r>
           </w:p>
         </w:tc>
       </w:tr>
@@ -5442,15 +5436,13 @@
               </w:rPr>
               <w:t xml:space="preserve">UAT support at customer place </w:t>
             </w:r>
-            <w:proofErr w:type="spellStart"/>
-            <w:r>
-              <w:rPr>
-                <w:rFonts w:ascii="Calibri" w:hAnsi="Calibri" w:cs="Calibri"/>
-                <w:color w:val="333333"/>
-              </w:rPr>
-              <w:t>Walmart</w:t>
-            </w:r>
-            <w:proofErr w:type="spellEnd"/>
+            <w:r>
+              <w:rPr>
+                <w:rFonts w:ascii="Calibri" w:hAnsi="Calibri" w:cs="Calibri"/>
+                <w:color w:val="333333"/>
+              </w:rPr>
+              <w:t>Wal-Mart</w:t>
+            </w:r>
             <w:r>
               <w:rPr>
                 <w:rFonts w:ascii="Calibri" w:hAnsi="Calibri" w:cs="Calibri"/>
@@ -10528,7 +10520,7 @@
 </file>
 
 <file path=customXml/itemProps1.xml><?xml version="1.0" encoding="utf-8"?>
-<ds:datastoreItem xmlns:ds="http://schemas.openxmlformats.org/officeDocument/2006/customXml" ds:itemID="{3EE3B0CA-75C3-40A6-BA1F-EBEB839A3099}">
+<ds:datastoreItem xmlns:ds="http://schemas.openxmlformats.org/officeDocument/2006/customXml" ds:itemID="{0FDE3553-B802-4FA1-8282-5EEE933D70AB}">
   <ds:schemaRefs>
     <ds:schemaRef ds:uri="http://schemas.openxmlformats.org/officeDocument/2006/bibliography"/>
   </ds:schemaRefs>

</xml_diff>